<commit_message>
MD for 18 Simattack non-TMS (increase between connectivity)
</commit_message>
<xml_diff>
--- a/writing/OHBM atstract_v2_mc.docx
+++ b/writing/OHBM atstract_v2_mc.docx
@@ -116,7 +116,25 @@
           <w:sz w:val="22"/>
           <w:szCs w:val="22"/>
         </w:rPr>
-        <w:t>&amp; Hervé Abdi</w:t>
+        <w:t xml:space="preserve">&amp; </w:t>
+      </w:r>
+      <w:proofErr w:type="spellStart"/>
+      <w:r>
+        <w:rPr>
+          <w:color w:val="000000"/>
+          <w:sz w:val="22"/>
+          <w:szCs w:val="22"/>
+        </w:rPr>
+        <w:t>Hervé</w:t>
+      </w:r>
+      <w:proofErr w:type="spellEnd"/>
+      <w:r>
+        <w:rPr>
+          <w:color w:val="000000"/>
+          <w:sz w:val="22"/>
+          <w:szCs w:val="22"/>
+        </w:rPr>
+        <w:t xml:space="preserve"> Abdi</w:t>
       </w:r>
       <w:r>
         <w:rPr>
@@ -284,8 +302,36 @@
           <w:sz w:val="22"/>
           <w:szCs w:val="22"/>
         </w:rPr>
-        <w:t>Recent work in resting-state functional magnetic resonance imaging (rsfMRI) analysis can derive individual-specific parcellations and sub-networks. Currently, DiSTATIS</w:t>
-      </w:r>
+        <w:t>Recent work in resting-state functional magnetic resonance imaging (</w:t>
+      </w:r>
+      <w:proofErr w:type="spellStart"/>
+      <w:r>
+        <w:rPr>
+          <w:color w:val="000000"/>
+          <w:sz w:val="22"/>
+          <w:szCs w:val="22"/>
+        </w:rPr>
+        <w:t>rsfMRI</w:t>
+      </w:r>
+      <w:proofErr w:type="spellEnd"/>
+      <w:r>
+        <w:rPr>
+          <w:color w:val="000000"/>
+          <w:sz w:val="22"/>
+          <w:szCs w:val="22"/>
+        </w:rPr>
+        <w:t xml:space="preserve">) analysis can derive individual-specific parcellations and sub-networks. Currently, </w:t>
+      </w:r>
+      <w:proofErr w:type="spellStart"/>
+      <w:r>
+        <w:rPr>
+          <w:color w:val="000000"/>
+          <w:sz w:val="22"/>
+          <w:szCs w:val="22"/>
+        </w:rPr>
+        <w:t>DiSTATIS</w:t>
+      </w:r>
+      <w:proofErr w:type="spellEnd"/>
       <w:r>
         <w:rPr>
           <w:color w:val="000000"/>
@@ -349,7 +395,43 @@
           <w:sz w:val="22"/>
           <w:szCs w:val="22"/>
         </w:rPr>
-        <w:t>a three-way multidimensional scaling (MDS)—is used to analyze rsfMRI data and to visualize the dissimilarity between networks. These dissimilarities were obtained by analyzing multiple distance matrices that have matching rows and columns (i.e., distinct functional regions in rsfMRI analysis). These functional regions are referred to as parcels or networks and are usually derived from a shared template onto which all data are mapped. However, using a shared template could bias the results against participants that vary greater from this template, and this issue is particularly problematic amongst participants with diverse brain structures and functions (e.g., elderly, lesion patients, children). For such participants, the optimal parcellation would be the one that maximizes the homogeneity of the signal within each parcel region and of each participant. Thus, the goal of this project is to propose a multivariate approach that accommodates differing parcel numbers and organizations across subjects.</w:t>
+        <w:t xml:space="preserve">a three-way multidimensional scaling (MDS)—is used to analyze </w:t>
+      </w:r>
+      <w:proofErr w:type="spellStart"/>
+      <w:r>
+        <w:rPr>
+          <w:color w:val="000000"/>
+          <w:sz w:val="22"/>
+          <w:szCs w:val="22"/>
+        </w:rPr>
+        <w:t>rsfMRI</w:t>
+      </w:r>
+      <w:proofErr w:type="spellEnd"/>
+      <w:r>
+        <w:rPr>
+          <w:color w:val="000000"/>
+          <w:sz w:val="22"/>
+          <w:szCs w:val="22"/>
+        </w:rPr>
+        <w:t xml:space="preserve"> data and to visualize the dissimilarity between networks. These dissimilarities were obtained by analyzing multiple distance matrices that have matching rows and columns (i.e., distinct functional regions in </w:t>
+      </w:r>
+      <w:proofErr w:type="spellStart"/>
+      <w:r>
+        <w:rPr>
+          <w:color w:val="000000"/>
+          <w:sz w:val="22"/>
+          <w:szCs w:val="22"/>
+        </w:rPr>
+        <w:t>rsfMRI</w:t>
+      </w:r>
+      <w:proofErr w:type="spellEnd"/>
+      <w:r>
+        <w:rPr>
+          <w:color w:val="000000"/>
+          <w:sz w:val="22"/>
+          <w:szCs w:val="22"/>
+        </w:rPr>
+        <w:t xml:space="preserve"> analysis). These functional regions are referred to as parcels or networks and are usually derived from a shared template onto which all data are mapped. However, using a shared template could bias the results against participants that vary greater from this template, and this issue is particularly problematic amongst participants with diverse brain structures and functions (e.g., elderly, lesion patients, children). For such participants, the optimal parcellation would be the one that maximizes the homogeneity of the signal within each parcel region and of each participant. Thus, the goal of this project is to propose a multivariate approach that accommodates differing parcel numbers and organizations across subjects.</w:t>
       </w:r>
     </w:p>
     <w:p>
@@ -674,7 +756,43 @@
           <w:sz w:val="22"/>
           <w:szCs w:val="22"/>
         </w:rPr>
-        <w:t>is used to preprocess the data table by normalizing each participant’s column-block by its first singular value, then dividing the column block of each edge-type (i.e., between- or within-network) within each participant’s column block by its first singular value. Finally, a PCA is performed to visualize the edges, participants, and sessions.</w:t>
+        <w:t xml:space="preserve">is used to preprocess the data table by normalizing each participant’s column-block by its first singular value, then dividing the column block of each edge-type (i.e., between- or within-network) within each participant’s column block by its first singular value. Finally, a </w:t>
+      </w:r>
+      <w:ins w:id="0" w:author="Micaela Chan" w:date="2019-12-10T12:33:00Z">
+        <w:r>
+          <w:rPr>
+            <w:color w:val="000000"/>
+            <w:sz w:val="22"/>
+            <w:szCs w:val="22"/>
+          </w:rPr>
+          <w:t>principle component analysis (</w:t>
+        </w:r>
+      </w:ins>
+      <w:r>
+        <w:rPr>
+          <w:color w:val="000000"/>
+          <w:sz w:val="22"/>
+          <w:szCs w:val="22"/>
+        </w:rPr>
+        <w:t>PCA</w:t>
+      </w:r>
+      <w:ins w:id="1" w:author="Micaela Chan" w:date="2019-12-10T12:33:00Z">
+        <w:r>
+          <w:rPr>
+            <w:color w:val="000000"/>
+            <w:sz w:val="22"/>
+            <w:szCs w:val="22"/>
+          </w:rPr>
+          <w:t>)</w:t>
+        </w:r>
+      </w:ins>
+      <w:r>
+        <w:rPr>
+          <w:color w:val="000000"/>
+          <w:sz w:val="22"/>
+          <w:szCs w:val="22"/>
+        </w:rPr>
+        <w:t xml:space="preserve"> is performed to visualize the edges, participants, and sessions.</w:t>
       </w:r>
     </w:p>
     <w:p>
@@ -1116,7 +1234,43 @@
           <w:sz w:val="22"/>
           <w:szCs w:val="22"/>
         </w:rPr>
-        <w:t xml:space="preserve">was obtained from the OpenfMRI database (accession number ds000224). This dataset was chosen because MSC has adequate rsfMRI data to produce individualized parcellation (i.e., 30 min </w:t>
+        <w:t xml:space="preserve">was obtained from the </w:t>
+      </w:r>
+      <w:proofErr w:type="spellStart"/>
+      <w:r>
+        <w:rPr>
+          <w:color w:val="000000"/>
+          <w:sz w:val="22"/>
+          <w:szCs w:val="22"/>
+        </w:rPr>
+        <w:t>OpenfMRI</w:t>
+      </w:r>
+      <w:proofErr w:type="spellEnd"/>
+      <w:r>
+        <w:rPr>
+          <w:color w:val="000000"/>
+          <w:sz w:val="22"/>
+          <w:szCs w:val="22"/>
+        </w:rPr>
+        <w:t xml:space="preserve"> database (accession number ds000224). This dataset was chosen because MSC has adequate </w:t>
+      </w:r>
+      <w:proofErr w:type="spellStart"/>
+      <w:r>
+        <w:rPr>
+          <w:color w:val="000000"/>
+          <w:sz w:val="22"/>
+          <w:szCs w:val="22"/>
+        </w:rPr>
+        <w:t>rsfMRI</w:t>
+      </w:r>
+      <w:proofErr w:type="spellEnd"/>
+      <w:r>
+        <w:rPr>
+          <w:color w:val="000000"/>
+          <w:sz w:val="22"/>
+          <w:szCs w:val="22"/>
+        </w:rPr>
+        <w:t xml:space="preserve"> data to produce individualized parcellation (i.e., 30 min </w:t>
       </w:r>
       <w:r>
         <w:rPr>
@@ -1474,18 +1628,176 @@
           <w:sz w:val="22"/>
           <w:szCs w:val="22"/>
         </w:rPr>
-        <w:t>-transformed correlation of their BOLD signals. Thus, the whole-brain functional connectivity of each sessi</w:t>
-      </w:r>
-      <w:bookmarkStart w:id="0" w:name="_GoBack"/>
-      <w:bookmarkEnd w:id="0"/>
-      <w:r>
-        <w:rPr>
-          <w:color w:val="000000"/>
-          <w:sz w:val="22"/>
-          <w:szCs w:val="22"/>
-        </w:rPr>
-        <w:t>on of each participant can be represented by a symmetric, region-by-region connectivity matrix. From the original MSC data, only four sessions for each participant were selected. For Sessions 2 and 4, the connectivity of three types of edges was decreased by half to simulate an inhibitory effect of connectivity: edges (1) within the default mode network (DMN), (2) between DMN and the frontoparietal network (FPN), and (3) between DMN and the dorsal attention network (DAN).</w:t>
-      </w:r>
+        <w:t xml:space="preserve">-transformed correlation of their BOLD signals. Thus, the whole-brain functional connectivity of each session of each participant can be represented by a symmetric, region-by-region connectivity matrix. From the original MSC data, only four sessions for each participant were selected. For Sessions 2 and 4, the connectivity of three types of edges was </w:t>
+      </w:r>
+      <w:del w:id="2" w:author="Micaela Chan" w:date="2019-12-10T12:33:00Z">
+        <w:r>
+          <w:rPr>
+            <w:color w:val="000000"/>
+            <w:sz w:val="22"/>
+            <w:szCs w:val="22"/>
+          </w:rPr>
+          <w:delText xml:space="preserve">decreased </w:delText>
+        </w:r>
+      </w:del>
+      <w:ins w:id="3" w:author="Micaela Chan" w:date="2019-12-10T12:33:00Z">
+        <w:r>
+          <w:rPr>
+            <w:color w:val="000000"/>
+            <w:sz w:val="22"/>
+            <w:szCs w:val="22"/>
+          </w:rPr>
+          <w:t>manipulated</w:t>
+        </w:r>
+        <w:r>
+          <w:rPr>
+            <w:color w:val="000000"/>
+            <w:sz w:val="22"/>
+            <w:szCs w:val="22"/>
+          </w:rPr>
+          <w:t xml:space="preserve"> </w:t>
+        </w:r>
+      </w:ins>
+      <w:del w:id="4" w:author="Micaela Chan" w:date="2019-12-10T12:33:00Z">
+        <w:r>
+          <w:rPr>
+            <w:color w:val="000000"/>
+            <w:sz w:val="22"/>
+            <w:szCs w:val="22"/>
+          </w:rPr>
+          <w:delText xml:space="preserve">by half </w:delText>
+        </w:r>
+      </w:del>
+      <w:r>
+        <w:rPr>
+          <w:color w:val="000000"/>
+          <w:sz w:val="22"/>
+          <w:szCs w:val="22"/>
+        </w:rPr>
+        <w:t xml:space="preserve">to simulate </w:t>
+      </w:r>
+      <w:del w:id="5" w:author="Micaela Chan" w:date="2019-12-10T12:33:00Z">
+        <w:r>
+          <w:rPr>
+            <w:color w:val="000000"/>
+            <w:sz w:val="22"/>
+            <w:szCs w:val="22"/>
+          </w:rPr>
+          <w:delText>an inhibitory effect of connectivity</w:delText>
+        </w:r>
+      </w:del>
+      <w:ins w:id="6" w:author="Micaela Chan" w:date="2019-12-10T12:33:00Z">
+        <w:r>
+          <w:rPr>
+            <w:color w:val="000000"/>
+            <w:sz w:val="22"/>
+            <w:szCs w:val="22"/>
+          </w:rPr>
+          <w:t>commonly observed changes in networks</w:t>
+        </w:r>
+      </w:ins>
+      <w:r>
+        <w:rPr>
+          <w:color w:val="000000"/>
+          <w:sz w:val="22"/>
+          <w:szCs w:val="22"/>
+        </w:rPr>
+        <w:t xml:space="preserve">: </w:t>
+      </w:r>
+      <w:del w:id="7" w:author="Micaela Chan" w:date="2019-12-10T12:33:00Z">
+        <w:r>
+          <w:rPr>
+            <w:color w:val="000000"/>
+            <w:sz w:val="22"/>
+            <w:szCs w:val="22"/>
+          </w:rPr>
+          <w:delText xml:space="preserve">edges </w:delText>
+        </w:r>
+      </w:del>
+      <w:r>
+        <w:rPr>
+          <w:color w:val="000000"/>
+          <w:sz w:val="22"/>
+          <w:szCs w:val="22"/>
+        </w:rPr>
+        <w:t xml:space="preserve">(1) </w:t>
+      </w:r>
+      <w:ins w:id="8" w:author="Micaela Chan" w:date="2019-12-10T12:33:00Z">
+        <w:r>
+          <w:rPr>
+            <w:color w:val="000000"/>
+            <w:sz w:val="22"/>
+            <w:szCs w:val="22"/>
+          </w:rPr>
+          <w:t>dec</w:t>
+        </w:r>
+      </w:ins>
+      <w:ins w:id="9" w:author="Micaela Chan" w:date="2019-12-10T12:34:00Z">
+        <w:r>
+          <w:rPr>
+            <w:color w:val="000000"/>
+            <w:sz w:val="22"/>
+            <w:szCs w:val="22"/>
+          </w:rPr>
+          <w:t xml:space="preserve">reased </w:t>
+        </w:r>
+      </w:ins>
+      <w:r>
+        <w:rPr>
+          <w:color w:val="000000"/>
+          <w:sz w:val="22"/>
+          <w:szCs w:val="22"/>
+        </w:rPr>
+        <w:t xml:space="preserve">within the default mode network (DMN), (2) </w:t>
+      </w:r>
+      <w:ins w:id="10" w:author="Micaela Chan" w:date="2019-12-10T12:34:00Z">
+        <w:r>
+          <w:rPr>
+            <w:color w:val="000000"/>
+            <w:sz w:val="22"/>
+            <w:szCs w:val="22"/>
+          </w:rPr>
+          <w:t xml:space="preserve">increased </w:t>
+        </w:r>
+      </w:ins>
+      <w:r>
+        <w:rPr>
+          <w:color w:val="000000"/>
+          <w:sz w:val="22"/>
+          <w:szCs w:val="22"/>
+        </w:rPr>
+        <w:t xml:space="preserve">between DMN and the frontoparietal network (FPN), and </w:t>
+      </w:r>
+      <w:del w:id="11" w:author="Micaela Chan" w:date="2019-12-10T12:34:00Z">
+        <w:r>
+          <w:rPr>
+            <w:color w:val="000000"/>
+            <w:sz w:val="22"/>
+            <w:szCs w:val="22"/>
+          </w:rPr>
+          <w:delText xml:space="preserve">(3) </w:delText>
+        </w:r>
+      </w:del>
+      <w:r>
+        <w:rPr>
+          <w:color w:val="000000"/>
+          <w:sz w:val="22"/>
+          <w:szCs w:val="22"/>
+        </w:rPr>
+        <w:t>between DMN and the dorsal attention network (DAN).</w:t>
+      </w:r>
+      <w:ins w:id="12" w:author="Micaela Chan" w:date="2019-12-10T12:34:00Z">
+        <w:r>
+          <w:rPr>
+            <w:color w:val="000000"/>
+            <w:sz w:val="22"/>
+            <w:szCs w:val="22"/>
+          </w:rPr>
+          <w:t xml:space="preserve"> Simulations of changes were restricted to few networks to test whether the method could reveal where changes between session are located.</w:t>
+        </w:r>
+      </w:ins>
+      <w:bookmarkStart w:id="13" w:name="_GoBack"/>
+      <w:bookmarkEnd w:id="13"/>
     </w:p>
     <w:p>
       <w:pPr>
@@ -1655,7 +1967,25 @@
           <w:sz w:val="22"/>
           <w:szCs w:val="22"/>
         </w:rPr>
-        <w:t xml:space="preserve">A comparison analysis was conducted using DiSTATIS, where data were mapped to a shared template </w:t>
+        <w:t xml:space="preserve">A comparison analysis was conducted using </w:t>
+      </w:r>
+      <w:proofErr w:type="spellStart"/>
+      <w:r>
+        <w:rPr>
+          <w:color w:val="000000"/>
+          <w:sz w:val="22"/>
+          <w:szCs w:val="22"/>
+        </w:rPr>
+        <w:t>DiSTATIS</w:t>
+      </w:r>
+      <w:proofErr w:type="spellEnd"/>
+      <w:r>
+        <w:rPr>
+          <w:color w:val="000000"/>
+          <w:sz w:val="22"/>
+          <w:szCs w:val="22"/>
+        </w:rPr>
+        <w:t xml:space="preserve">, where data were mapped to a shared template </w:t>
       </w:r>
       <w:r>
         <w:rPr>
@@ -1704,7 +2034,25 @@
           <w:sz w:val="22"/>
           <w:szCs w:val="22"/>
         </w:rPr>
-        <w:t>. While DiSTATIS also showed the session effect in DMN (</w:t>
+        <w:t xml:space="preserve">. While </w:t>
+      </w:r>
+      <w:proofErr w:type="spellStart"/>
+      <w:r>
+        <w:rPr>
+          <w:color w:val="000000"/>
+          <w:sz w:val="22"/>
+          <w:szCs w:val="22"/>
+        </w:rPr>
+        <w:t>DiSTATIS</w:t>
+      </w:r>
+      <w:proofErr w:type="spellEnd"/>
+      <w:r>
+        <w:rPr>
+          <w:color w:val="000000"/>
+          <w:sz w:val="22"/>
+          <w:szCs w:val="22"/>
+        </w:rPr>
+        <w:t xml:space="preserve"> also showed the session effect in DMN (</w:t>
       </w:r>
       <w:r>
         <w:rPr>
@@ -1934,6 +2282,14 @@
     </w:sectPr>
   </w:body>
 </w:document>
+</file>
+
+<file path=word/people.xml><?xml version="1.0" encoding="utf-8"?>
+<w15:people xmlns:wpc="http://schemas.microsoft.com/office/word/2010/wordprocessingCanvas" xmlns:cx="http://schemas.microsoft.com/office/drawing/2014/chartex" xmlns:cx1="http://schemas.microsoft.com/office/drawing/2015/9/8/chartex" xmlns:cx2="http://schemas.microsoft.com/office/drawing/2015/10/21/chartex" xmlns:cx3="http://schemas.microsoft.com/office/drawing/2016/5/9/chartex" xmlns:cx4="http://schemas.microsoft.com/office/drawing/2016/5/10/chartex" xmlns:cx5="http://schemas.microsoft.com/office/drawing/2016/5/11/chartex" xmlns:cx6="http://schemas.microsoft.com/office/drawing/2016/5/12/chartex" xmlns:cx7="http://schemas.microsoft.com/office/drawing/2016/5/13/chartex" xmlns:cx8="http://schemas.microsoft.com/office/drawing/2016/5/14/chartex" xmlns:mc="http://schemas.openxmlformats.org/markup-compatibility/2006" xmlns:aink="http://schemas.microsoft.com/office/drawing/2016/ink" xmlns:am3d="http://schemas.microsoft.com/office/drawing/2017/model3d" xmlns:o="urn:schemas-microsoft-com:office:office" xmlns:r="http://schemas.openxmlformats.org/officeDocument/2006/relationships" xmlns:m="http://schemas.openxmlformats.org/officeDocument/2006/math" xmlns:v="urn:schemas-microsoft-com:vml" xmlns:wp14="http://schemas.microsoft.com/office/word/2010/wordprocessingDrawing" xmlns:wp="http://schemas.openxmlformats.org/drawingml/2006/wordprocessingDrawing" xmlns:w10="urn:schemas-microsoft-com:office:word" xmlns:w="http://schemas.openxmlformats.org/wordprocessingml/2006/main" xmlns:w14="http://schemas.microsoft.com/office/word/2010/wordml" xmlns:w15="http://schemas.microsoft.com/office/word/2012/wordml" xmlns:w16cid="http://schemas.microsoft.com/office/word/2016/wordml/cid" xmlns:w16se="http://schemas.microsoft.com/office/word/2015/wordml/symex" xmlns:wpg="http://schemas.microsoft.com/office/word/2010/wordprocessingGroup" xmlns:wpi="http://schemas.microsoft.com/office/word/2010/wordprocessingInk" xmlns:wne="http://schemas.microsoft.com/office/word/2006/wordml" xmlns:wps="http://schemas.microsoft.com/office/word/2010/wordprocessingShape" mc:Ignorable="w14 w15 w16se w16cid wp14">
+  <w15:person w15:author="Micaela Chan">
+    <w15:presenceInfo w15:providerId="None" w15:userId="Micaela Chan"/>
+  </w15:person>
+</w15:people>
 </file>
 
 <file path=word/styles.xml><?xml version="1.0" encoding="utf-8"?>
@@ -2059,6 +2415,7 @@
     <w:lsdException w:name="HTML Sample" w:semiHidden="1" w:unhideWhenUsed="1"/>
     <w:lsdException w:name="HTML Typewriter" w:semiHidden="1" w:unhideWhenUsed="1"/>
     <w:lsdException w:name="HTML Variable" w:semiHidden="1" w:unhideWhenUsed="1"/>
+    <w:lsdException w:name="Normal Table" w:semiHidden="1" w:unhideWhenUsed="1"/>
     <w:lsdException w:name="annotation subject" w:semiHidden="1" w:unhideWhenUsed="1"/>
     <w:lsdException w:name="No List" w:semiHidden="1" w:unhideWhenUsed="1"/>
     <w:lsdException w:name="Outline List 1" w:semiHidden="1" w:unhideWhenUsed="1"/>
@@ -2105,8 +2462,10 @@
     <w:lsdException w:name="Table Subtle 2" w:semiHidden="1" w:unhideWhenUsed="1"/>
     <w:lsdException w:name="Table Web 1" w:semiHidden="1" w:unhideWhenUsed="1"/>
     <w:lsdException w:name="Table Web 2" w:semiHidden="1" w:unhideWhenUsed="1"/>
+    <w:lsdException w:name="Table Web 3" w:semiHidden="1" w:unhideWhenUsed="1"/>
     <w:lsdException w:name="Balloon Text" w:semiHidden="1" w:unhideWhenUsed="1"/>
     <w:lsdException w:name="Table Grid" w:uiPriority="39"/>
+    <w:lsdException w:name="Table Theme" w:semiHidden="1" w:unhideWhenUsed="1"/>
     <w:lsdException w:name="Placeholder Text" w:semiHidden="1"/>
     <w:lsdException w:name="No Spacing" w:uiPriority="1" w:qFormat="1"/>
     <w:lsdException w:name="Light Shading" w:uiPriority="60"/>

</xml_diff>

<commit_message>
Update Figure2 (non-tms version), and abstract with updated Fig2 and description
</commit_message>
<xml_diff>
--- a/writing/OHBM atstract_v2_mc.docx
+++ b/writing/OHBM atstract_v2_mc.docx
@@ -756,43 +756,7 @@
           <w:sz w:val="22"/>
           <w:szCs w:val="22"/>
         </w:rPr>
-        <w:t xml:space="preserve">is used to preprocess the data table by normalizing each participant’s column-block by its first singular value, then dividing the column block of each edge-type (i.e., between- or within-network) within each participant’s column block by its first singular value. Finally, a </w:t>
-      </w:r>
-      <w:ins w:id="0" w:author="Micaela Chan" w:date="2019-12-10T12:33:00Z">
-        <w:r>
-          <w:rPr>
-            <w:color w:val="000000"/>
-            <w:sz w:val="22"/>
-            <w:szCs w:val="22"/>
-          </w:rPr>
-          <w:t>principle component analysis (</w:t>
-        </w:r>
-      </w:ins>
-      <w:r>
-        <w:rPr>
-          <w:color w:val="000000"/>
-          <w:sz w:val="22"/>
-          <w:szCs w:val="22"/>
-        </w:rPr>
-        <w:t>PCA</w:t>
-      </w:r>
-      <w:ins w:id="1" w:author="Micaela Chan" w:date="2019-12-10T12:33:00Z">
-        <w:r>
-          <w:rPr>
-            <w:color w:val="000000"/>
-            <w:sz w:val="22"/>
-            <w:szCs w:val="22"/>
-          </w:rPr>
-          <w:t>)</w:t>
-        </w:r>
-      </w:ins>
-      <w:r>
-        <w:rPr>
-          <w:color w:val="000000"/>
-          <w:sz w:val="22"/>
-          <w:szCs w:val="22"/>
-        </w:rPr>
-        <w:t xml:space="preserve"> is performed to visualize the edges, participants, and sessions.</w:t>
+        <w:t>is used to preprocess the data table by normalizing each participant’s column-block by its first singular value, then dividing the column block of each edge-type (i.e., between- or within-network) within each participant’s column block by its first singular value. Finally, a PCA is performed to visualize the edges, participants, and sessions.</w:t>
       </w:r>
     </w:p>
     <w:p>
@@ -1252,7 +1216,25 @@
           <w:sz w:val="22"/>
           <w:szCs w:val="22"/>
         </w:rPr>
-        <w:t xml:space="preserve"> database (accession number ds000224). This dataset was chosen because MSC has adequate </w:t>
+        <w:t xml:space="preserve"> database (</w:t>
+      </w:r>
+      <w:del w:id="0" w:author="Micaela Chan" w:date="2019-12-10T14:25:00Z">
+        <w:r>
+          <w:rPr>
+            <w:color w:val="000000"/>
+            <w:sz w:val="22"/>
+            <w:szCs w:val="22"/>
+          </w:rPr>
+          <w:delText xml:space="preserve">accession number </w:delText>
+        </w:r>
+      </w:del>
+      <w:r>
+        <w:rPr>
+          <w:color w:val="000000"/>
+          <w:sz w:val="22"/>
+          <w:szCs w:val="22"/>
+        </w:rPr>
+        <w:t xml:space="preserve">ds000224). This dataset was chosen because MSC has adequate </w:t>
       </w:r>
       <w:proofErr w:type="spellStart"/>
       <w:r>
@@ -1630,7 +1612,7 @@
         </w:rPr>
         <w:t xml:space="preserve">-transformed correlation of their BOLD signals. Thus, the whole-brain functional connectivity of each session of each participant can be represented by a symmetric, region-by-region connectivity matrix. From the original MSC data, only four sessions for each participant were selected. For Sessions 2 and 4, the connectivity of three types of edges was </w:t>
       </w:r>
-      <w:del w:id="2" w:author="Micaela Chan" w:date="2019-12-10T12:33:00Z">
+      <w:del w:id="1" w:author="Micaela Chan" w:date="2019-12-10T12:33:00Z">
         <w:r>
           <w:rPr>
             <w:color w:val="000000"/>
@@ -1640,7 +1622,7 @@
           <w:delText xml:space="preserve">decreased </w:delText>
         </w:r>
       </w:del>
-      <w:ins w:id="3" w:author="Micaela Chan" w:date="2019-12-10T12:33:00Z">
+      <w:ins w:id="2" w:author="Micaela Chan" w:date="2019-12-10T12:33:00Z">
         <w:r>
           <w:rPr>
             <w:color w:val="000000"/>
@@ -1658,7 +1640,7 @@
           <w:t xml:space="preserve"> </w:t>
         </w:r>
       </w:ins>
-      <w:del w:id="4" w:author="Micaela Chan" w:date="2019-12-10T12:33:00Z">
+      <w:del w:id="3" w:author="Micaela Chan" w:date="2019-12-10T12:33:00Z">
         <w:r>
           <w:rPr>
             <w:color w:val="000000"/>
@@ -1676,7 +1658,7 @@
         </w:rPr>
         <w:t xml:space="preserve">to simulate </w:t>
       </w:r>
-      <w:del w:id="5" w:author="Micaela Chan" w:date="2019-12-10T12:33:00Z">
+      <w:del w:id="4" w:author="Micaela Chan" w:date="2019-12-10T12:33:00Z">
         <w:r>
           <w:rPr>
             <w:color w:val="000000"/>
@@ -1686,7 +1668,7 @@
           <w:delText>an inhibitory effect of connectivity</w:delText>
         </w:r>
       </w:del>
-      <w:ins w:id="6" w:author="Micaela Chan" w:date="2019-12-10T12:33:00Z">
+      <w:ins w:id="5" w:author="Micaela Chan" w:date="2019-12-10T12:33:00Z">
         <w:r>
           <w:rPr>
             <w:color w:val="000000"/>
@@ -1704,7 +1686,7 @@
         </w:rPr>
         <w:t xml:space="preserve">: </w:t>
       </w:r>
-      <w:del w:id="7" w:author="Micaela Chan" w:date="2019-12-10T12:33:00Z">
+      <w:del w:id="6" w:author="Micaela Chan" w:date="2019-12-10T12:33:00Z">
         <w:r>
           <w:rPr>
             <w:color w:val="000000"/>
@@ -1722,7 +1704,7 @@
         </w:rPr>
         <w:t xml:space="preserve">(1) </w:t>
       </w:r>
-      <w:ins w:id="8" w:author="Micaela Chan" w:date="2019-12-10T12:33:00Z">
+      <w:ins w:id="7" w:author="Micaela Chan" w:date="2019-12-10T12:33:00Z">
         <w:r>
           <w:rPr>
             <w:color w:val="000000"/>
@@ -1732,7 +1714,7 @@
           <w:t>dec</w:t>
         </w:r>
       </w:ins>
-      <w:ins w:id="9" w:author="Micaela Chan" w:date="2019-12-10T12:34:00Z">
+      <w:ins w:id="8" w:author="Micaela Chan" w:date="2019-12-10T12:34:00Z">
         <w:r>
           <w:rPr>
             <w:color w:val="000000"/>
@@ -1750,7 +1732,7 @@
         </w:rPr>
         <w:t xml:space="preserve">within the default mode network (DMN), (2) </w:t>
       </w:r>
-      <w:ins w:id="10" w:author="Micaela Chan" w:date="2019-12-10T12:34:00Z">
+      <w:ins w:id="9" w:author="Micaela Chan" w:date="2019-12-10T12:34:00Z">
         <w:r>
           <w:rPr>
             <w:color w:val="000000"/>
@@ -1768,7 +1750,7 @@
         </w:rPr>
         <w:t xml:space="preserve">between DMN and the frontoparietal network (FPN), and </w:t>
       </w:r>
-      <w:del w:id="11" w:author="Micaela Chan" w:date="2019-12-10T12:34:00Z">
+      <w:del w:id="10" w:author="Micaela Chan" w:date="2019-12-10T12:34:00Z">
         <w:r>
           <w:rPr>
             <w:color w:val="000000"/>
@@ -1786,7 +1768,7 @@
         </w:rPr>
         <w:t>between DMN and the dorsal attention network (DAN).</w:t>
       </w:r>
-      <w:ins w:id="12" w:author="Micaela Chan" w:date="2019-12-10T12:34:00Z">
+      <w:ins w:id="11" w:author="Micaela Chan" w:date="2019-12-10T12:34:00Z">
         <w:r>
           <w:rPr>
             <w:color w:val="000000"/>
@@ -1796,8 +1778,6 @@
           <w:t xml:space="preserve"> Simulations of changes were restricted to few networks to test whether the method could reveal where changes between session are located.</w:t>
         </w:r>
       </w:ins>
-      <w:bookmarkStart w:id="13" w:name="_GoBack"/>
-      <w:bookmarkEnd w:id="13"/>
     </w:p>
     <w:p>
       <w:pPr>
@@ -1834,7 +1814,17 @@
           <w:sz w:val="22"/>
           <w:szCs w:val="22"/>
         </w:rPr>
-        <w:t>This new multivariate approach to analyzing the MSC data table showed that the simulated sessions (2 &amp; 4) are separated from the non-simulated ones (1 &amp; 3) on the first component (</w:t>
+        <w:t xml:space="preserve">This new multivariate approach to analyzing the MSC data table showed that the simulated sessions (2 </w:t>
+      </w:r>
+      <w:bookmarkStart w:id="12" w:name="_GoBack"/>
+      <w:bookmarkEnd w:id="12"/>
+      <w:r>
+        <w:rPr>
+          <w:color w:val="000000"/>
+          <w:sz w:val="22"/>
+          <w:szCs w:val="22"/>
+        </w:rPr>
+        <w:t>&amp; 4) are separated from the non-simulated ones (1 &amp; 3) on the first component (</w:t>
       </w:r>
       <w:r>
         <w:rPr>
@@ -1851,7 +1841,43 @@
           <w:sz w:val="22"/>
           <w:szCs w:val="22"/>
         </w:rPr>
-        <w:t>), and this separation is driven by the within DMN connectivity and several other between-network edges, including edges between DMN and DAN (</w:t>
+        <w:t xml:space="preserve">), and this separation is driven by the within DMN connectivity and several other between-network edges, including edges between DMN and </w:t>
+      </w:r>
+      <w:del w:id="13" w:author="Micaela Chan" w:date="2019-12-10T14:23:00Z">
+        <w:r>
+          <w:rPr>
+            <w:color w:val="000000"/>
+            <w:sz w:val="22"/>
+            <w:szCs w:val="22"/>
+          </w:rPr>
+          <w:delText xml:space="preserve">DAN </w:delText>
+        </w:r>
+      </w:del>
+      <w:ins w:id="14" w:author="Micaela Chan" w:date="2019-12-10T14:23:00Z">
+        <w:r>
+          <w:rPr>
+            <w:color w:val="000000"/>
+            <w:sz w:val="22"/>
+            <w:szCs w:val="22"/>
+          </w:rPr>
+          <w:t>FPN</w:t>
+        </w:r>
+        <w:r>
+          <w:rPr>
+            <w:color w:val="000000"/>
+            <w:sz w:val="22"/>
+            <w:szCs w:val="22"/>
+          </w:rPr>
+          <w:t xml:space="preserve"> </w:t>
+        </w:r>
+      </w:ins>
+      <w:r>
+        <w:rPr>
+          <w:color w:val="000000"/>
+          <w:sz w:val="22"/>
+          <w:szCs w:val="22"/>
+        </w:rPr>
+        <w:t>(</w:t>
       </w:r>
       <w:r>
         <w:rPr>
@@ -1884,62 +1910,115 @@
       <w:pPr>
         <w:jc w:val="center"/>
       </w:pPr>
-      <w:r>
-        <w:rPr>
-          <w:noProof/>
-          <w:color w:val="000000"/>
-          <w:sz w:val="22"/>
-          <w:szCs w:val="22"/>
-        </w:rPr>
-        <w:drawing>
-          <wp:inline distT="0" distB="0" distL="0" distR="0" wp14:anchorId="27E51316" wp14:editId="56A4EF85">
-            <wp:extent cx="5935980" cy="1783080"/>
-            <wp:effectExtent l="0" t="0" r="7620" b="7620"/>
-            <wp:docPr id="1" name="Picture 1"/>
-            <wp:cNvGraphicFramePr>
-              <a:graphicFrameLocks xmlns:a="http://schemas.openxmlformats.org/drawingml/2006/main" noChangeAspect="1"/>
-            </wp:cNvGraphicFramePr>
-            <a:graphic xmlns:a="http://schemas.openxmlformats.org/drawingml/2006/main">
-              <a:graphicData uri="http://schemas.openxmlformats.org/drawingml/2006/picture">
-                <pic:pic xmlns:pic="http://schemas.openxmlformats.org/drawingml/2006/picture">
-                  <pic:nvPicPr>
-                    <pic:cNvPr id="0" name="Picture 1"/>
-                    <pic:cNvPicPr>
-                      <a:picLocks noChangeAspect="1" noChangeArrowheads="1"/>
-                    </pic:cNvPicPr>
-                  </pic:nvPicPr>
-                  <pic:blipFill>
-                    <a:blip r:embed="rId10" cstate="print">
-                      <a:extLst>
-                        <a:ext uri="{28A0092B-C50C-407E-A947-70E740481C1C}">
-                          <a14:useLocalDpi xmlns:a14="http://schemas.microsoft.com/office/drawing/2010/main" val="0"/>
-                        </a:ext>
-                      </a:extLst>
-                    </a:blip>
-                    <a:srcRect/>
-                    <a:stretch>
-                      <a:fillRect/>
-                    </a:stretch>
-                  </pic:blipFill>
-                  <pic:spPr bwMode="auto">
-                    <a:xfrm>
-                      <a:off x="0" y="0"/>
-                      <a:ext cx="5935980" cy="1783080"/>
-                    </a:xfrm>
-                    <a:prstGeom prst="rect">
-                      <a:avLst/>
-                    </a:prstGeom>
-                    <a:noFill/>
-                    <a:ln>
+      <w:ins w:id="15" w:author="Micaela Chan" w:date="2019-12-10T14:21:00Z">
+        <w:r>
+          <w:rPr>
+            <w:noProof/>
+            <w:color w:val="000000"/>
+            <w:sz w:val="22"/>
+            <w:szCs w:val="22"/>
+          </w:rPr>
+          <w:drawing>
+            <wp:inline distT="0" distB="0" distL="0" distR="0" wp14:anchorId="37821396" wp14:editId="29DA1CA8">
+              <wp:extent cx="5943600" cy="1783080"/>
+              <wp:effectExtent l="0" t="0" r="0" b="0"/>
+              <wp:docPr id="2" name="Picture 2"/>
+              <wp:cNvGraphicFramePr>
+                <a:graphicFrameLocks xmlns:a="http://schemas.openxmlformats.org/drawingml/2006/main" noChangeAspect="1"/>
+              </wp:cNvGraphicFramePr>
+              <a:graphic xmlns:a="http://schemas.openxmlformats.org/drawingml/2006/main">
+                <a:graphicData uri="http://schemas.openxmlformats.org/drawingml/2006/picture">
+                  <pic:pic xmlns:pic="http://schemas.openxmlformats.org/drawingml/2006/picture">
+                    <pic:nvPicPr>
+                      <pic:cNvPr id="2" name="Figure2_nonTMS.png"/>
+                      <pic:cNvPicPr/>
+                    </pic:nvPicPr>
+                    <pic:blipFill>
+                      <a:blip r:embed="rId10" cstate="print">
+                        <a:extLst>
+                          <a:ext uri="{28A0092B-C50C-407E-A947-70E740481C1C}">
+                            <a14:useLocalDpi xmlns:a14="http://schemas.microsoft.com/office/drawing/2010/main" val="0"/>
+                          </a:ext>
+                        </a:extLst>
+                      </a:blip>
+                      <a:stretch>
+                        <a:fillRect/>
+                      </a:stretch>
+                    </pic:blipFill>
+                    <pic:spPr>
+                      <a:xfrm>
+                        <a:off x="0" y="0"/>
+                        <a:ext cx="5943600" cy="1783080"/>
+                      </a:xfrm>
+                      <a:prstGeom prst="rect">
+                        <a:avLst/>
+                      </a:prstGeom>
+                    </pic:spPr>
+                  </pic:pic>
+                </a:graphicData>
+              </a:graphic>
+            </wp:inline>
+          </w:drawing>
+        </w:r>
+      </w:ins>
+      <w:del w:id="16" w:author="Micaela Chan" w:date="2019-12-10T14:21:00Z">
+        <w:r>
+          <w:rPr>
+            <w:noProof/>
+            <w:color w:val="000000"/>
+            <w:sz w:val="22"/>
+            <w:szCs w:val="22"/>
+          </w:rPr>
+          <w:drawing>
+            <wp:inline distT="0" distB="0" distL="0" distR="0" wp14:anchorId="27E51316" wp14:editId="3E53FB72">
+              <wp:extent cx="5935980" cy="1783080"/>
+              <wp:effectExtent l="0" t="0" r="7620" b="7620"/>
+              <wp:docPr id="1" name="Picture 1"/>
+              <wp:cNvGraphicFramePr>
+                <a:graphicFrameLocks xmlns:a="http://schemas.openxmlformats.org/drawingml/2006/main" noChangeAspect="1"/>
+              </wp:cNvGraphicFramePr>
+              <a:graphic xmlns:a="http://schemas.openxmlformats.org/drawingml/2006/main">
+                <a:graphicData uri="http://schemas.openxmlformats.org/drawingml/2006/picture">
+                  <pic:pic xmlns:pic="http://schemas.openxmlformats.org/drawingml/2006/picture">
+                    <pic:nvPicPr>
+                      <pic:cNvPr id="0" name="Picture 1"/>
+                      <pic:cNvPicPr>
+                        <a:picLocks noChangeAspect="1" noChangeArrowheads="1"/>
+                      </pic:cNvPicPr>
+                    </pic:nvPicPr>
+                    <pic:blipFill>
+                      <a:blip r:embed="rId11" cstate="print">
+                        <a:extLst>
+                          <a:ext uri="{28A0092B-C50C-407E-A947-70E740481C1C}">
+                            <a14:useLocalDpi xmlns:a14="http://schemas.microsoft.com/office/drawing/2010/main" val="0"/>
+                          </a:ext>
+                        </a:extLst>
+                      </a:blip>
+                      <a:srcRect/>
+                      <a:stretch>
+                        <a:fillRect/>
+                      </a:stretch>
+                    </pic:blipFill>
+                    <pic:spPr bwMode="auto">
+                      <a:xfrm>
+                        <a:off x="0" y="0"/>
+                        <a:ext cx="5935980" cy="1783080"/>
+                      </a:xfrm>
+                      <a:prstGeom prst="rect">
+                        <a:avLst/>
+                      </a:prstGeom>
                       <a:noFill/>
-                    </a:ln>
-                  </pic:spPr>
-                </pic:pic>
-              </a:graphicData>
-            </a:graphic>
-          </wp:inline>
-        </w:drawing>
-      </w:r>
+                      <a:ln>
+                        <a:noFill/>
+                      </a:ln>
+                    </pic:spPr>
+                  </pic:pic>
+                </a:graphicData>
+              </a:graphic>
+            </wp:inline>
+          </w:drawing>
+        </w:r>
+      </w:del>
     </w:p>
     <w:p>
       <w:pPr>

</xml_diff>